<commit_message>
prev + planning + full-screen
</commit_message>
<xml_diff>
--- a/Vaillant.docx
+++ b/Vaillant.docx
@@ -3,9 +3,15 @@
 <w:document xmlns:wpc="http://schemas.microsoft.com/office/word/2010/wordprocessingCanvas" xmlns:cx="http://schemas.microsoft.com/office/drawing/2014/chartex" xmlns:cx1="http://schemas.microsoft.com/office/drawing/2015/9/8/chartex" xmlns:cx2="http://schemas.microsoft.com/office/drawing/2015/10/21/chartex" xmlns:cx3="http://schemas.microsoft.com/office/drawing/2016/5/9/chartex" xmlns:cx4="http://schemas.microsoft.com/office/drawing/2016/5/10/chartex" xmlns:cx5="http://schemas.microsoft.com/office/drawing/2016/5/11/chartex" xmlns:cx6="http://schemas.microsoft.com/office/drawing/2016/5/12/chartex" xmlns:cx7="http://schemas.microsoft.com/office/drawing/2016/5/13/chartex" xmlns:cx8="http://schemas.microsoft.com/office/drawing/2016/5/14/chartex" xmlns:mc="http://schemas.openxmlformats.org/markup-compatibility/2006" xmlns:aink="http://schemas.microsoft.com/office/drawing/2016/ink" xmlns:am3d="http://schemas.microsoft.com/office/drawing/2017/model3d" xmlns:o="urn:schemas-microsoft-com:office:office" xmlns:oel="http://schemas.microsoft.com/office/2019/extlst" xmlns:r="http://schemas.openxmlformats.org/officeDocument/2006/relationships" xmlns:m="http://schemas.openxmlformats.org/officeDocument/2006/math" xmlns:v="urn:schemas-microsoft-com:vml" xmlns:wp14="http://schemas.microsoft.com/office/word/2010/wordprocessingDrawing" xmlns:wp="http://schemas.openxmlformats.org/drawingml/2006/wordprocessingDrawing" xmlns:w10="urn:schemas-microsoft-com:office:word" xmlns:w="http://schemas.openxmlformats.org/wordprocessingml/2006/main" xmlns:w14="http://schemas.microsoft.com/office/word/2010/wordml" xmlns:w15="http://schemas.microsoft.com/office/word/2012/wordml" xmlns:w16cex="http://schemas.microsoft.com/office/word/2018/wordml/cex" xmlns:w16cid="http://schemas.microsoft.com/office/word/2016/wordml/cid" xmlns:w16="http://schemas.microsoft.com/office/word/2018/wordml" xmlns:w16du="http://schemas.microsoft.com/office/word/2023/wordml/word16du" xmlns:w16sdtdh="http://schemas.microsoft.com/office/word/2020/wordml/sdtdatahash" xmlns:w16sdtfl="http://schemas.microsoft.com/office/word/2024/wordml/sdtformatlock" xmlns:w16se="http://schemas.microsoft.com/office/word/2015/wordml/symex" xmlns:wpg="http://schemas.microsoft.com/office/word/2010/wordprocessingGroup" xmlns:wpi="http://schemas.microsoft.com/office/word/2010/wordprocessingInk" xmlns:wne="http://schemas.microsoft.com/office/word/2006/wordml" xmlns:wps="http://schemas.microsoft.com/office/word/2010/wordprocessingShape" mc:Ignorable="w14 w15 w16se w16cid w16 w16cex w16sdtdh w16sdtfl w16du wp14">
   <w:body>
     <w:p>
-      <w:r>
-        <w:t xml:space="preserve">Vaillant·e </w:t>
-      </w:r>
+      <w:proofErr w:type="spellStart"/>
+      <w:r>
+        <w:t>Vaillant·e</w:t>
+      </w:r>
+      <w:proofErr w:type="spellEnd"/>
+      <w:r>
+        <w:t xml:space="preserve"> </w:t>
+      </w:r>
+      <w:proofErr w:type="spellStart"/>
       <w:r>
         <w:t>élu</w:t>
       </w:r>
@@ -15,19 +21,28 @@
       <w:r>
         <w:t>e</w:t>
       </w:r>
+      <w:proofErr w:type="spellEnd"/>
       <w:r>
         <w:t>,</w:t>
       </w:r>
     </w:p>
     <w:p>
       <w:r>
-        <w:t>Tu fais désormais partie du peuple des Insa</w:t>
+        <w:t xml:space="preserve">Tu fais désormais partie du peuple des </w:t>
+      </w:r>
+      <w:proofErr w:type="spellStart"/>
+      <w:r>
+        <w:t>Insa</w:t>
       </w:r>
       <w:r>
         <w:t>ï</w:t>
       </w:r>
       <w:r>
-        <w:t xml:space="preserve">ens. À ce titre, tu te dois de respecter les codes ancestraux transmis de promo en promo, du Parthénon de </w:t>
+        <w:t>ens</w:t>
+      </w:r>
+      <w:proofErr w:type="spellEnd"/>
+      <w:r>
+        <w:t xml:space="preserve">. À ce titre, tu te dois de respecter les codes ancestraux transmis de promo en promo, du Parthénon de </w:t>
       </w:r>
       <w:r>
         <w:t xml:space="preserve">la place Saint Pierre </w:t>
@@ -41,7 +56,15 @@
         <w:t>Ta blouse rituelle devra être teinte aux couleurs de ton clan civilisé :</w:t>
       </w:r>
       <w:r>
-        <w:t xml:space="preserve"> $cookie . </w:t>
+        <w:t xml:space="preserve"> $</w:t>
+      </w:r>
+      <w:proofErr w:type="gramStart"/>
+      <w:r>
+        <w:t>cookie .</w:t>
+      </w:r>
+      <w:proofErr w:type="gramEnd"/>
+      <w:r>
+        <w:t xml:space="preserve"> </w:t>
       </w:r>
       <w:r>
         <w:t>L’artisanat et la créativité seront les clés de ton honneur et de ta gloire !</w:t>
@@ -50,7 +73,15 @@
     <w:p>
       <w:r>
         <w:br/>
-        <w:t>En cette glorieuse année 2025, tu as choisi de rejoindre les rangs d’une grande lignée : celle des bâtisseurs de savoir et des guerrier·ère·s du tissu, à l'image d</w:t>
+        <w:t xml:space="preserve">En cette glorieuse année 2025, tu as choisi de rejoindre les rangs d’une grande lignée : celle des bâtisseurs de savoir et des </w:t>
+      </w:r>
+      <w:proofErr w:type="spellStart"/>
+      <w:r>
+        <w:t>guerrier·ère·s</w:t>
+      </w:r>
+      <w:proofErr w:type="spellEnd"/>
+      <w:r>
+        <w:t xml:space="preserve"> du tissu, à l'image d</w:t>
       </w:r>
       <w:r>
         <w:t>e tes aînés.</w:t>
@@ -58,7 +89,31 @@
     </w:p>
     <w:p>
       <w:r>
-        <w:t>Durant cette semaine épique des civilisations, ta blouse sera ton armure, ton étendard, ton manuscrit sacré ! Elle te sera précieuse non seulement lors des rituels de TP, mais elle révèlera au monde entier le·la fier·e Ambassadeur·drice de ta civilisation que tu es (et que tu porteras avec fierté du matin jusqu’à la tombée du soleil).</w:t>
+        <w:t xml:space="preserve">Durant cette semaine épique des civilisations, ta blouse sera ton armure, ton étendard, ton manuscrit sacré ! Elle te sera précieuse non seulement lors des rituels de TP, mais elle révèlera au monde entier </w:t>
+      </w:r>
+      <w:proofErr w:type="spellStart"/>
+      <w:r>
+        <w:t>le·la</w:t>
+      </w:r>
+      <w:proofErr w:type="spellEnd"/>
+      <w:r>
+        <w:t xml:space="preserve"> </w:t>
+      </w:r>
+      <w:proofErr w:type="spellStart"/>
+      <w:r>
+        <w:t>fier·e</w:t>
+      </w:r>
+      <w:proofErr w:type="spellEnd"/>
+      <w:r>
+        <w:t xml:space="preserve"> </w:t>
+      </w:r>
+      <w:proofErr w:type="spellStart"/>
+      <w:r>
+        <w:t>Ambassadeur·drice</w:t>
+      </w:r>
+      <w:proofErr w:type="spellEnd"/>
+      <w:r>
+        <w:t xml:space="preserve"> de ta civilisation que tu es (et que tu porteras avec fierté du matin jusqu’à la tombée du soleil).</w:t>
       </w:r>
     </w:p>
     <w:p/>
@@ -97,7 +152,23 @@
           <w:i/>
           <w:iCs/>
         </w:rPr>
-        <w:t>Par ta seule main cette tâche tu accompliras — ni mère ni aïeule tu n’invoqueras. Le rite est personnel. Courage, jeune initié·e !</w:t>
+        <w:t xml:space="preserve">Par ta seule main cette tâche tu accompliras — ni mère ni aïeule tu n’invoqueras. Le rite est personnel. Courage, jeune </w:t>
+      </w:r>
+      <w:proofErr w:type="spellStart"/>
+      <w:r>
+        <w:rPr>
+          <w:i/>
+          <w:iCs/>
+        </w:rPr>
+        <w:t>initié·e</w:t>
+      </w:r>
+      <w:proofErr w:type="spellEnd"/>
+      <w:r>
+        <w:rPr>
+          <w:i/>
+          <w:iCs/>
+        </w:rPr>
+        <w:t xml:space="preserve"> !</w:t>
       </w:r>
     </w:p>
     <w:p>
@@ -161,21 +232,7 @@
           <w:i/>
           <w:iCs/>
         </w:rPr>
-        <w:t>Sur le devant, doivent paraître ton prénom, le blason de ton peuple (ou de ta ville) et son nom antique. Au dos, grave ton surnom avec grandeur et “INSA 6</w:t>
-      </w:r>
-      <w:r>
-        <w:rPr>
-          <w:i/>
-          <w:iCs/>
-        </w:rPr>
-        <w:t>3</w:t>
-      </w:r>
-      <w:r>
-        <w:rPr>
-          <w:i/>
-          <w:iCs/>
-        </w:rPr>
-        <w:t>” en lettres dignes d’un monument.</w:t>
+        <w:t>Sur le devant, doivent paraître ton prénom, le blason de ton peuple (ou de ta ville) et son nom antique. Au dos, grave ton surnom avec grandeur et “INSA 63” en lettres dignes d’un monument.</w:t>
       </w:r>
     </w:p>
     <w:p>
@@ -230,7 +287,23 @@
           <w:b/>
           <w:bCs/>
         </w:rPr>
-        <w:t>Gloire à celleux qui créent !</w:t>
+        <w:t xml:space="preserve">Gloire à celleux qui </w:t>
+      </w:r>
+      <w:proofErr w:type="gramStart"/>
+      <w:r>
+        <w:rPr>
+          <w:b/>
+          <w:bCs/>
+        </w:rPr>
+        <w:t>créent</w:t>
+      </w:r>
+      <w:proofErr w:type="gramEnd"/>
+      <w:r>
+        <w:rPr>
+          <w:b/>
+          <w:bCs/>
+        </w:rPr>
+        <w:t xml:space="preserve"> !</w:t>
       </w:r>
     </w:p>
     <w:p>
@@ -240,10 +313,48 @@
     </w:p>
     <w:p>
       <w:r>
-        <w:t>Prépare-toi, fier·e Insaïen·ne. Que ta blouse raconte ton épopée</w:t>
+        <w:t xml:space="preserve">Prépare-toi, </w:t>
+      </w:r>
+      <w:proofErr w:type="spellStart"/>
+      <w:r>
+        <w:t>fier·e</w:t>
+      </w:r>
+      <w:proofErr w:type="spellEnd"/>
+      <w:r>
+        <w:t xml:space="preserve"> </w:t>
+      </w:r>
+      <w:proofErr w:type="spellStart"/>
+      <w:r>
+        <w:t>Insaïen·ne</w:t>
+      </w:r>
+      <w:proofErr w:type="spellEnd"/>
+      <w:r>
+        <w:t>. Que ta blouse raconte ton épopée</w:t>
       </w:r>
       <w:r>
         <w:t> !</w:t>
+      </w:r>
+    </w:p>
+    <w:p>
+      <w:r>
+        <w:lastRenderedPageBreak/>
+        <w:t xml:space="preserve">"Bien le bonjour jeune PPA ! Nous sommes la </w:t>
+      </w:r>
+      <w:proofErr w:type="spellStart"/>
+      <w:r>
+        <w:t>Com’Prev</w:t>
+      </w:r>
+      <w:proofErr w:type="spellEnd"/>
+      <w:r>
+        <w:t xml:space="preserve">, toujours présents pour soigner la moindre de tes blessures et pour assurer ta sécurité dans l’arène et en dehors, à tout moment. Que ce soit pour une cheville foulée, un coude écorché, des inquiétudes, un problème à signaler, tu peux (et dois) venir nous voir pour récupérer toute ta vigueur et passer une super semaine ! Tous les membres de la </w:t>
+      </w:r>
+      <w:proofErr w:type="spellStart"/>
+      <w:r>
+        <w:t>Com’Prev</w:t>
+      </w:r>
+      <w:proofErr w:type="spellEnd"/>
+      <w:r>
+        <w:t xml:space="preserve"> porteront un T-Shirt rouge en signe de reconnaissance. Si tu es victime ou témoin d’agression ou de Violences Sexistes et Sexuelles (VSS), nous t’encourageons à venir nous en parler pendant la semaine. Nous œuvrerons durant toute la semaine pour que tu puisses t’éclater sans danger et garder de super souvenirs. Hâte de te voir enfin rentrer dans l’arène des civilisations antiques !"</w:t>
       </w:r>
     </w:p>
     <w:sectPr>
@@ -859,6 +970,7 @@
   <w:style w:type="character" w:default="1" w:styleId="Policepardfaut">
     <w:name w:val="Default Paragraph Font"/>
     <w:uiPriority w:val="1"/>
+    <w:semiHidden/>
     <w:unhideWhenUsed/>
   </w:style>
   <w:style w:type="table" w:default="1" w:styleId="TableauNormal">

</xml_diff>